<commit_message>
add report and fix notebook
</commit_message>
<xml_diff>
--- a/Данилов В.А. ЛР №3.docx
+++ b/Данилов В.А. ЛР №3.docx
@@ -80,7 +80,16 @@
         <w:t xml:space="preserve">Лабораторная </w:t>
       </w:r>
       <w:r>
-        <w:t>работа №2 “Задача бинарной классификации c использованием классификатора KNN”</w:t>
+        <w:t>работа №3</w:t>
+      </w:r>
+      <w:r>
+        <w:t xml:space="preserve"> “</w:t>
+      </w:r>
+      <w:r>
+        <w:t>Решение задачи кластеризации</w:t>
+      </w:r>
+      <w:r>
+        <w:t>”</w:t>
       </w:r>
     </w:p>
     <w:p>
@@ -187,151 +196,345 @@
           <w:b/>
           <w:sz w:val="32"/>
         </w:rPr>
+        <w:lastRenderedPageBreak/>
         <w:t>Содержание</w:t>
       </w:r>
     </w:p>
-    <w:p>
-      <w:pPr>
-        <w:pStyle w:val="a3"/>
-      </w:pPr>
-    </w:p>
-    <w:p>
-      <w:pPr>
-        <w:pStyle w:val="14"/>
-        <w:tabs>
-          <w:tab w:val="right" w:leader="dot" w:pos="9638"/>
-        </w:tabs>
-      </w:pPr>
-      <w:r>
-        <w:fldChar w:fldCharType="begin"/>
-      </w:r>
-      <w:r>
-        <w:instrText>TOC \h \z \u \o "1-3"</w:instrText>
-      </w:r>
-      <w:r>
-        <w:fldChar w:fldCharType="separate"/>
-      </w:r>
-      <w:hyperlink w:anchor="__RefHeading___1" w:history="1">
-        <w:r>
-          <w:t>Постановка задачи</w:t>
-        </w:r>
-        <w:r>
-          <w:tab/>
-        </w:r>
-        <w:r>
-          <w:fldChar w:fldCharType="begin"/>
-        </w:r>
-        <w:r>
-          <w:instrText>PAGEREF __RefHeading___1 \h</w:instrText>
-        </w:r>
-        <w:r>
-          <w:fldChar w:fldCharType="separate"/>
-        </w:r>
-        <w:r>
-          <w:t>3</w:t>
-        </w:r>
-        <w:r>
-          <w:fldChar w:fldCharType="end"/>
-        </w:r>
-      </w:hyperlink>
-    </w:p>
-    <w:p>
-      <w:pPr>
-        <w:pStyle w:val="14"/>
-        <w:tabs>
-          <w:tab w:val="right" w:leader="dot" w:pos="9638"/>
-        </w:tabs>
-      </w:pPr>
-      <w:hyperlink w:anchor="__RefHeading___2" w:history="1">
-        <w:r>
-          <w:t>Краткая теория</w:t>
-        </w:r>
-        <w:r>
-          <w:tab/>
-        </w:r>
-        <w:r>
-          <w:fldChar w:fldCharType="begin"/>
-        </w:r>
-        <w:r>
-          <w:instrText>PAGEREF __RefHeading___2 \h</w:instrText>
-        </w:r>
-        <w:r>
-          <w:fldChar w:fldCharType="separate"/>
-        </w:r>
-        <w:r>
-          <w:t>3</w:t>
-        </w:r>
-        <w:r>
-          <w:fldChar w:fldCharType="end"/>
-        </w:r>
-      </w:hyperlink>
-    </w:p>
-    <w:p>
-      <w:pPr>
-        <w:pStyle w:val="14"/>
-        <w:tabs>
-          <w:tab w:val="right" w:leader="dot" w:pos="9638"/>
-        </w:tabs>
-      </w:pPr>
-      <w:hyperlink w:anchor="__RefHeading___3" w:history="1">
-        <w:r>
-          <w:t>Результаты тестирования модели</w:t>
-        </w:r>
-        <w:r>
-          <w:tab/>
-        </w:r>
-        <w:r>
-          <w:fldChar w:fldCharType="begin"/>
-        </w:r>
-        <w:r>
-          <w:instrText>PAGEREF __RefHeading___3 \h</w:instrText>
-        </w:r>
-        <w:r>
-          <w:fldChar w:fldCharType="separate"/>
-        </w:r>
-        <w:r>
-          <w:t>6</w:t>
-        </w:r>
-        <w:r>
-          <w:fldChar w:fldCharType="end"/>
-        </w:r>
-      </w:hyperlink>
-    </w:p>
-    <w:p>
-      <w:pPr>
-        <w:pStyle w:val="14"/>
-        <w:tabs>
-          <w:tab w:val="right" w:leader="dot" w:pos="9638"/>
-        </w:tabs>
-      </w:pPr>
-      <w:hyperlink w:anchor="__RefHeading___4" w:history="1">
-        <w:r>
-          <w:t>Анализ результатов и выводы</w:t>
-        </w:r>
-        <w:r>
-          <w:tab/>
-        </w:r>
-        <w:r>
-          <w:fldChar w:fldCharType="begin"/>
-        </w:r>
-        <w:r>
-          <w:instrText>PAGEREF __RefHeading___4 \h</w:instrText>
-        </w:r>
-        <w:r>
-          <w:fldChar w:fldCharType="separate"/>
-        </w:r>
-        <w:r>
-          <w:t>7</w:t>
-        </w:r>
-        <w:r>
-          <w:fldChar w:fldCharType="end"/>
-        </w:r>
-      </w:hyperlink>
-    </w:p>
-    <w:p>
-      <w:r>
-        <w:fldChar w:fldCharType="end"/>
-      </w:r>
+    <w:sdt>
+      <w:sdtPr>
+        <w:id w:val="1477645619"/>
+        <w:docPartObj>
+          <w:docPartGallery w:val="Table of Contents"/>
+          <w:docPartUnique/>
+        </w:docPartObj>
+      </w:sdtPr>
+      <w:sdtEndPr>
+        <w:rPr>
+          <w:rFonts w:ascii="Times New Roman" w:hAnsi="Times New Roman"/>
+          <w:b/>
+          <w:bCs/>
+          <w:color w:val="000000"/>
+          <w:sz w:val="28"/>
+        </w:rPr>
+      </w:sdtEndPr>
+      <w:sdtContent>
+        <w:p>
+          <w:pPr>
+            <w:pStyle w:val="a3"/>
+          </w:pPr>
+        </w:p>
+        <w:p>
+          <w:pPr>
+            <w:pStyle w:val="14"/>
+            <w:tabs>
+              <w:tab w:val="right" w:leader="dot" w:pos="9628"/>
+            </w:tabs>
+            <w:rPr>
+              <w:rFonts w:asciiTheme="minorHAnsi" w:eastAsiaTheme="minorEastAsia" w:hAnsiTheme="minorHAnsi" w:cstheme="minorBidi"/>
+              <w:noProof/>
+              <w:color w:val="auto"/>
+              <w:sz w:val="22"/>
+              <w:szCs w:val="22"/>
+            </w:rPr>
+          </w:pPr>
+          <w:r>
+            <w:fldChar w:fldCharType="begin"/>
+          </w:r>
+          <w:r>
+            <w:instrText xml:space="preserve"> TOC \o "1-3" \h \z \u </w:instrText>
+          </w:r>
+          <w:r>
+            <w:fldChar w:fldCharType="separate"/>
+          </w:r>
+          <w:hyperlink w:anchor="_Toc151253360" w:history="1">
+            <w:r>
+              <w:rPr>
+                <w:rStyle w:val="a7"/>
+                <w:noProof/>
+              </w:rPr>
+              <w:t>Постановка задачи</w:t>
+            </w:r>
+            <w:r>
+              <w:rPr>
+                <w:noProof/>
+                <w:webHidden/>
+              </w:rPr>
+              <w:tab/>
+            </w:r>
+            <w:r>
+              <w:rPr>
+                <w:noProof/>
+                <w:webHidden/>
+              </w:rPr>
+              <w:fldChar w:fldCharType="begin"/>
+            </w:r>
+            <w:r>
+              <w:rPr>
+                <w:noProof/>
+                <w:webHidden/>
+              </w:rPr>
+              <w:instrText xml:space="preserve"> PAGEREF _Toc151253360 \h </w:instrText>
+            </w:r>
+            <w:r>
+              <w:rPr>
+                <w:noProof/>
+                <w:webHidden/>
+              </w:rPr>
+            </w:r>
+            <w:r>
+              <w:rPr>
+                <w:noProof/>
+                <w:webHidden/>
+              </w:rPr>
+              <w:fldChar w:fldCharType="separate"/>
+            </w:r>
+            <w:r>
+              <w:rPr>
+                <w:noProof/>
+                <w:webHidden/>
+              </w:rPr>
+              <w:t>3</w:t>
+            </w:r>
+            <w:r>
+              <w:rPr>
+                <w:noProof/>
+                <w:webHidden/>
+              </w:rPr>
+              <w:fldChar w:fldCharType="end"/>
+            </w:r>
+          </w:hyperlink>
+        </w:p>
+        <w:p>
+          <w:pPr>
+            <w:pStyle w:val="14"/>
+            <w:tabs>
+              <w:tab w:val="right" w:leader="dot" w:pos="9628"/>
+            </w:tabs>
+            <w:rPr>
+              <w:rFonts w:asciiTheme="minorHAnsi" w:eastAsiaTheme="minorEastAsia" w:hAnsiTheme="minorHAnsi" w:cstheme="minorBidi"/>
+              <w:noProof/>
+              <w:color w:val="auto"/>
+              <w:sz w:val="22"/>
+              <w:szCs w:val="22"/>
+            </w:rPr>
+          </w:pPr>
+          <w:hyperlink w:anchor="_Toc151253361" w:history="1">
+            <w:r>
+              <w:rPr>
+                <w:rStyle w:val="a7"/>
+                <w:noProof/>
+              </w:rPr>
+              <w:t>Краткая теория</w:t>
+            </w:r>
+            <w:r>
+              <w:rPr>
+                <w:noProof/>
+                <w:webHidden/>
+              </w:rPr>
+              <w:tab/>
+            </w:r>
+            <w:r>
+              <w:rPr>
+                <w:noProof/>
+                <w:webHidden/>
+              </w:rPr>
+              <w:fldChar w:fldCharType="begin"/>
+            </w:r>
+            <w:r>
+              <w:rPr>
+                <w:noProof/>
+                <w:webHidden/>
+              </w:rPr>
+              <w:instrText xml:space="preserve"> PAGEREF _Toc151253361 \h </w:instrText>
+            </w:r>
+            <w:r>
+              <w:rPr>
+                <w:noProof/>
+                <w:webHidden/>
+              </w:rPr>
+            </w:r>
+            <w:r>
+              <w:rPr>
+                <w:noProof/>
+                <w:webHidden/>
+              </w:rPr>
+              <w:fldChar w:fldCharType="separate"/>
+            </w:r>
+            <w:r>
+              <w:rPr>
+                <w:noProof/>
+                <w:webHidden/>
+              </w:rPr>
+              <w:t>3</w:t>
+            </w:r>
+            <w:r>
+              <w:rPr>
+                <w:noProof/>
+                <w:webHidden/>
+              </w:rPr>
+              <w:fldChar w:fldCharType="end"/>
+            </w:r>
+          </w:hyperlink>
+        </w:p>
+        <w:p>
+          <w:pPr>
+            <w:pStyle w:val="14"/>
+            <w:tabs>
+              <w:tab w:val="right" w:leader="dot" w:pos="9628"/>
+            </w:tabs>
+            <w:rPr>
+              <w:rFonts w:asciiTheme="minorHAnsi" w:eastAsiaTheme="minorEastAsia" w:hAnsiTheme="minorHAnsi" w:cstheme="minorBidi"/>
+              <w:noProof/>
+              <w:color w:val="auto"/>
+              <w:sz w:val="22"/>
+              <w:szCs w:val="22"/>
+            </w:rPr>
+          </w:pPr>
+          <w:hyperlink w:anchor="_Toc151253362" w:history="1">
+            <w:r>
+              <w:rPr>
+                <w:rStyle w:val="a7"/>
+                <w:noProof/>
+              </w:rPr>
+              <w:t>Результаты тестирования модели</w:t>
+            </w:r>
+            <w:r>
+              <w:rPr>
+                <w:noProof/>
+                <w:webHidden/>
+              </w:rPr>
+              <w:tab/>
+            </w:r>
+            <w:r>
+              <w:rPr>
+                <w:noProof/>
+                <w:webHidden/>
+              </w:rPr>
+              <w:fldChar w:fldCharType="begin"/>
+            </w:r>
+            <w:r>
+              <w:rPr>
+                <w:noProof/>
+                <w:webHidden/>
+              </w:rPr>
+              <w:instrText xml:space="preserve"> PAGEREF _Toc151253362 \h </w:instrText>
+            </w:r>
+            <w:r>
+              <w:rPr>
+                <w:noProof/>
+                <w:webHidden/>
+              </w:rPr>
+            </w:r>
+            <w:r>
+              <w:rPr>
+                <w:noProof/>
+                <w:webHidden/>
+              </w:rPr>
+              <w:fldChar w:fldCharType="separate"/>
+            </w:r>
+            <w:r>
+              <w:rPr>
+                <w:noProof/>
+                <w:webHidden/>
+              </w:rPr>
+              <w:t>5</w:t>
+            </w:r>
+            <w:r>
+              <w:rPr>
+                <w:noProof/>
+                <w:webHidden/>
+              </w:rPr>
+              <w:fldChar w:fldCharType="end"/>
+            </w:r>
+          </w:hyperlink>
+        </w:p>
+        <w:p>
+          <w:pPr>
+            <w:pStyle w:val="14"/>
+            <w:tabs>
+              <w:tab w:val="right" w:leader="dot" w:pos="9628"/>
+            </w:tabs>
+            <w:rPr>
+              <w:rFonts w:asciiTheme="minorHAnsi" w:eastAsiaTheme="minorEastAsia" w:hAnsiTheme="minorHAnsi" w:cstheme="minorBidi"/>
+              <w:noProof/>
+              <w:color w:val="auto"/>
+              <w:sz w:val="22"/>
+              <w:szCs w:val="22"/>
+            </w:rPr>
+          </w:pPr>
+          <w:hyperlink w:anchor="_Toc151253363" w:history="1">
+            <w:r>
+              <w:rPr>
+                <w:rStyle w:val="a7"/>
+                <w:noProof/>
+              </w:rPr>
+              <w:t>Анализ результатов и выводы</w:t>
+            </w:r>
+            <w:r>
+              <w:rPr>
+                <w:noProof/>
+                <w:webHidden/>
+              </w:rPr>
+              <w:tab/>
+            </w:r>
+            <w:r>
+              <w:rPr>
+                <w:noProof/>
+                <w:webHidden/>
+              </w:rPr>
+              <w:fldChar w:fldCharType="begin"/>
+            </w:r>
+            <w:r>
+              <w:rPr>
+                <w:noProof/>
+                <w:webHidden/>
+              </w:rPr>
+              <w:instrText xml:space="preserve"> PAGEREF _Toc151253363 \h </w:instrText>
+            </w:r>
+            <w:r>
+              <w:rPr>
+                <w:noProof/>
+                <w:webHidden/>
+              </w:rPr>
+            </w:r>
+            <w:r>
+              <w:rPr>
+                <w:noProof/>
+                <w:webHidden/>
+              </w:rPr>
+              <w:fldChar w:fldCharType="separate"/>
+            </w:r>
+            <w:r>
+              <w:rPr>
+                <w:noProof/>
+                <w:webHidden/>
+              </w:rPr>
+              <w:t>8</w:t>
+            </w:r>
+            <w:r>
+              <w:rPr>
+                <w:noProof/>
+                <w:webHidden/>
+              </w:rPr>
+              <w:fldChar w:fldCharType="end"/>
+            </w:r>
+          </w:hyperlink>
+        </w:p>
+        <w:p>
+          <w:r>
+            <w:rPr>
+              <w:b/>
+              <w:bCs/>
+            </w:rPr>
+            <w:fldChar w:fldCharType="end"/>
+          </w:r>
+        </w:p>
+      </w:sdtContent>
+    </w:sdt>
+    <w:p>
+      <w:pPr>
+        <w:spacing w:line="360" w:lineRule="auto"/>
+      </w:pPr>
     </w:p>
     <w:p/>
     <w:p/>
@@ -352,18 +555,19 @@
     <w:p/>
     <w:p/>
     <w:p/>
-    <w:p/>
-    <w:p/>
     <w:p>
       <w:pPr>
         <w:pStyle w:val="10"/>
         <w:spacing w:line="360" w:lineRule="auto"/>
       </w:pPr>
       <w:bookmarkStart w:id="0" w:name="__RefHeading___1"/>
+      <w:bookmarkStart w:id="1" w:name="_Toc151253360"/>
       <w:bookmarkEnd w:id="0"/>
       <w:r>
+        <w:lastRenderedPageBreak/>
         <w:t>Постановка задачи</w:t>
       </w:r>
+      <w:bookmarkEnd w:id="1"/>
     </w:p>
     <w:p>
       <w:pPr>
@@ -371,10 +575,13 @@
         <w:ind w:firstLine="709"/>
       </w:pPr>
       <w:r>
-        <w:t xml:space="preserve">Требуется написать программу, решающую задачу бинарной классификации. Для </w:t>
-      </w:r>
-      <w:r>
-        <w:t>этого требуется выполнить следующее:</w:t>
+        <w:t xml:space="preserve">Требуется написать программу, решающую задачу бинарной </w:t>
+      </w:r>
+      <w:r>
+        <w:t>кластеризации</w:t>
+      </w:r>
+      <w:r>
+        <w:t>. Для этого требуется выполнить следующее:</w:t>
       </w:r>
     </w:p>
     <w:p>
@@ -405,20 +612,9 @@
       <w:r>
         <w:t xml:space="preserve">. Источник данных: </w:t>
       </w:r>
-      <w:hyperlink r:id="rId7" w:history="1">
-        <w:r>
-          <w:rPr>
-            <w:rStyle w:val="a7"/>
-          </w:rPr>
-          <w:t>https</w:t>
-        </w:r>
-        <w:r>
-          <w:rPr>
-            <w:rStyle w:val="a7"/>
-          </w:rPr>
-          <w:t>://www.kaggle.com/datasets/rashikrahmanpritom/heart-attack-analysis-prediction-dataset</w:t>
-        </w:r>
-      </w:hyperlink>
+      <w:r>
+        <w:t>https://www.kaggle.com/datasets/imakash3011/customer-personality-analysis</w:t>
+      </w:r>
       <w:r>
         <w:t>.</w:t>
       </w:r>
@@ -433,7 +629,10 @@
         <w:spacing w:line="360" w:lineRule="auto"/>
       </w:pPr>
       <w:r>
-        <w:t xml:space="preserve">Выполнить построение модели логистической регрессии, используя библиотеку </w:t>
+        <w:t>Провести кластеризацию несколькими методами, используя библиотеку</w:t>
+      </w:r>
+      <w:r>
+        <w:t xml:space="preserve"> </w:t>
       </w:r>
       <w:proofErr w:type="spellStart"/>
       <w:r>
@@ -442,6 +641,100 @@
       <w:proofErr w:type="spellEnd"/>
       <w:r>
         <w:t>.</w:t>
+      </w:r>
+    </w:p>
+    <w:p>
+      <w:pPr>
+        <w:pStyle w:val="aa"/>
+        <w:numPr>
+          <w:ilvl w:val="1"/>
+          <w:numId w:val="1"/>
+        </w:numPr>
+        <w:spacing w:line="360" w:lineRule="auto"/>
+      </w:pPr>
+      <w:r>
+        <w:t xml:space="preserve">Методом </w:t>
+      </w:r>
+      <w:r>
+        <w:rPr>
+          <w:lang w:val="en-US"/>
+        </w:rPr>
+        <w:t>k</w:t>
+      </w:r>
+      <w:r>
+        <w:t xml:space="preserve"> </w:t>
+      </w:r>
+      <w:r>
+        <w:t xml:space="preserve">средних (выбрать значение </w:t>
+      </w:r>
+      <w:r>
+        <w:t>3</w:t>
+      </w:r>
+      <w:r>
+        <w:t xml:space="preserve"> </w:t>
+      </w:r>
+      <w:r>
+        <w:t xml:space="preserve">&lt;= </w:t>
+      </w:r>
+      <w:r>
+        <w:rPr>
+          <w:lang w:val="en-US"/>
+        </w:rPr>
+        <w:t>k</w:t>
+      </w:r>
+      <w:r>
+        <w:t xml:space="preserve"> &lt;</w:t>
+      </w:r>
+      <w:r>
+        <w:t>= 10);</w:t>
+      </w:r>
+    </w:p>
+    <w:p>
+      <w:pPr>
+        <w:pStyle w:val="aa"/>
+        <w:numPr>
+          <w:ilvl w:val="1"/>
+          <w:numId w:val="1"/>
+        </w:numPr>
+        <w:spacing w:line="360" w:lineRule="auto"/>
+      </w:pPr>
+      <w:r>
+        <w:t>Методом сдвига к среднему</w:t>
+      </w:r>
+    </w:p>
+    <w:p>
+      <w:pPr>
+        <w:pStyle w:val="aa"/>
+        <w:numPr>
+          <w:ilvl w:val="1"/>
+          <w:numId w:val="1"/>
+        </w:numPr>
+        <w:spacing w:line="360" w:lineRule="auto"/>
+      </w:pPr>
+      <w:r>
+        <w:t xml:space="preserve">Методом </w:t>
+      </w:r>
+      <w:r>
+        <w:rPr>
+          <w:lang w:val="en-US"/>
+        </w:rPr>
+        <w:t>DBSCAN</w:t>
+      </w:r>
+      <w:r>
+        <w:t>;</w:t>
+      </w:r>
+    </w:p>
+    <w:p>
+      <w:pPr>
+        <w:pStyle w:val="aa"/>
+        <w:numPr>
+          <w:ilvl w:val="1"/>
+          <w:numId w:val="1"/>
+        </w:numPr>
+        <w:spacing w:line="360" w:lineRule="auto"/>
+      </w:pPr>
+      <w:r>
+        <w:t>Методом иерархического слияния</w:t>
       </w:r>
     </w:p>
     <w:p>
@@ -454,7 +747,10 @@
         <w:spacing w:line="360" w:lineRule="auto"/>
       </w:pPr>
       <w:r>
-        <w:t>Провести перекрестную проверку полученной модели.</w:t>
+        <w:t>Для каждого метода провести визуализацию данных. Провести анализ методом силуэтных коэффициентов</w:t>
+      </w:r>
+      <w:r>
+        <w:t>.</w:t>
       </w:r>
     </w:p>
     <w:p>
@@ -467,10 +763,10 @@
         <w:spacing w:line="360" w:lineRule="auto"/>
       </w:pPr>
       <w:r>
-        <w:t>Построить ROC-кривую для получен</w:t>
-      </w:r>
-      <w:r>
-        <w:t>ия классификатора</w:t>
+        <w:t>Построить гистограммы с результатами вычислений</w:t>
+      </w:r>
+      <w:r>
+        <w:t>.</w:t>
       </w:r>
     </w:p>
     <w:p>
@@ -478,23 +774,27 @@
         <w:pStyle w:val="10"/>
         <w:spacing w:line="360" w:lineRule="auto"/>
       </w:pPr>
-      <w:bookmarkStart w:id="1" w:name="__RefHeading___2"/>
-      <w:bookmarkEnd w:id="1"/>
+      <w:bookmarkStart w:id="2" w:name="__RefHeading___2"/>
+      <w:bookmarkStart w:id="3" w:name="_Toc151253361"/>
+      <w:bookmarkEnd w:id="2"/>
       <w:r>
         <w:t>Краткая теория</w:t>
       </w:r>
+      <w:bookmarkEnd w:id="3"/>
     </w:p>
     <w:p>
       <w:pPr>
         <w:spacing w:line="360" w:lineRule="auto"/>
         <w:ind w:firstLine="709"/>
       </w:pPr>
-      <w:r>
-        <w:t>Классификатор k ближайших соседей (k-</w:t>
+      <w:bookmarkStart w:id="4" w:name="__RefHeading___3"/>
+      <w:bookmarkEnd w:id="4"/>
+      <w:r>
+        <w:t xml:space="preserve">Кластеризация — это процесс разбиения данных на группы (кластеры), так чтобы объекты в одной группе были похожи друг на друга, но отличались от объектов в других группах. Цель кластеризации — найти естественные группы в данных, то есть кластеры, которые соответствуют реальным структурам в данных. Кластеризация используется во многих областях, включая </w:t>
       </w:r>
       <w:proofErr w:type="spellStart"/>
       <w:r>
-        <w:t>nearest</w:t>
+        <w:t>data</w:t>
       </w:r>
       <w:proofErr w:type="spellEnd"/>
       <w:r>
@@ -502,19 +802,76 @@
       </w:r>
       <w:proofErr w:type="spellStart"/>
       <w:r>
-        <w:t>neighbors</w:t>
+        <w:t>mining</w:t>
       </w:r>
       <w:proofErr w:type="spellEnd"/>
       <w:r>
+        <w:t>, машинное обучение, анализ данных и визуализацию данных.</w:t>
+      </w:r>
+    </w:p>
+    <w:p>
+      <w:pPr>
+        <w:spacing w:line="360" w:lineRule="auto"/>
+        <w:ind w:firstLine="709"/>
+      </w:pPr>
+      <w:r>
+        <w:t>Метод</w:t>
+      </w:r>
+      <w:r>
+        <w:t xml:space="preserve"> алгоритм</w:t>
+      </w:r>
+      <w:r>
+        <w:t xml:space="preserve">а </w:t>
+      </w:r>
+      <w:r>
+        <w:t>“</w:t>
+      </w:r>
+      <w:r>
+        <w:rPr>
+          <w:lang w:val="en-US"/>
+        </w:rPr>
+        <w:t>k</w:t>
+      </w:r>
+      <w:r>
         <w:t xml:space="preserve"> </w:t>
       </w:r>
+      <w:r>
+        <w:t>средних</w:t>
+      </w:r>
+      <w:r>
+        <w:t>”</w:t>
+      </w:r>
+      <w:r>
+        <w:t xml:space="preserve"> пытает</w:t>
+      </w:r>
+      <w:r>
+        <w:t xml:space="preserve">ся сгруппировать наблюдения в </w:t>
+      </w:r>
+      <w:r>
+        <w:rPr>
+          <w:lang w:val="en-US"/>
+        </w:rPr>
+        <w:t>k</w:t>
+      </w:r>
+      <w:r>
+        <w:t xml:space="preserve"> </w:t>
+      </w:r>
+      <w:r>
+        <w:t>групп, причем каждая группа имеет примерно равную дисперсию. Количество групп к задается пользователем в качест</w:t>
+      </w:r>
+      <w:r>
+        <w:t xml:space="preserve">ве </w:t>
+      </w:r>
       <w:proofErr w:type="spellStart"/>
       <w:r>
-        <w:t>classifier</w:t>
+        <w:t>гиперпараметра</w:t>
       </w:r>
       <w:proofErr w:type="spellEnd"/>
       <w:r>
-        <w:t xml:space="preserve">, KNN) это один из простейших алгоритмов машинного обучения, который используется для классификации объектов. </w:t>
+        <w:t xml:space="preserve">. В частности, </w:t>
+      </w:r>
+      <w:r>
+        <w:t>в алгоритме к средних:</w:t>
       </w:r>
     </w:p>
     <w:p>
@@ -523,7 +880,315 @@
         <w:ind w:firstLine="709"/>
       </w:pPr>
       <w:r>
-        <w:t>Описание работы алгоритма KNN:</w:t>
+        <w:lastRenderedPageBreak/>
+        <w:t>1. В случайных позициях создается к "центральных" точек, по одной на кластер.</w:t>
+      </w:r>
+    </w:p>
+    <w:p>
+      <w:pPr>
+        <w:spacing w:line="360" w:lineRule="auto"/>
+        <w:ind w:firstLine="709"/>
+      </w:pPr>
+      <w:r>
+        <w:t>2. Для каждого наблюдения:</w:t>
+      </w:r>
+    </w:p>
+    <w:p>
+      <w:pPr>
+        <w:spacing w:line="360" w:lineRule="auto"/>
+        <w:ind w:left="708" w:firstLine="709"/>
+      </w:pPr>
+      <w:r>
+        <w:t>• вычисляется расстояние между каждым наблюдением и к центральными точками;</w:t>
+      </w:r>
+    </w:p>
+    <w:p>
+      <w:pPr>
+        <w:spacing w:line="360" w:lineRule="auto"/>
+        <w:ind w:left="707" w:firstLine="709"/>
+      </w:pPr>
+      <w:r>
+        <w:t>• наблюдение назначается кластеру ближайшей центральной точки.</w:t>
+      </w:r>
+    </w:p>
+    <w:p>
+      <w:pPr>
+        <w:spacing w:line="360" w:lineRule="auto"/>
+        <w:ind w:firstLine="709"/>
+      </w:pPr>
+      <w:r>
+        <w:t>3. Центральные точки передвигаются в средние значения (т. е. в центры) своих соответствующих кластеров.</w:t>
+      </w:r>
+    </w:p>
+    <w:p>
+      <w:pPr>
+        <w:spacing w:line="360" w:lineRule="auto"/>
+        <w:ind w:firstLine="709"/>
+      </w:pPr>
+      <w:r>
+        <w:t>4. Шаги 2 и 3 повторяются до тех пор, пока ни одно из наблюдений не из</w:t>
+      </w:r>
+      <w:r>
+        <w:t xml:space="preserve">менит </w:t>
+      </w:r>
+      <w:r>
+        <w:t>свою принадлежность кластеру.</w:t>
+      </w:r>
+    </w:p>
+    <w:p>
+      <w:pPr>
+        <w:spacing w:line="360" w:lineRule="auto"/>
+        <w:ind w:firstLine="709"/>
+      </w:pPr>
+      <w:r>
+        <w:t>На этом этапе алгоритм считается достигшим схождения и останавливается</w:t>
+      </w:r>
+    </w:p>
+    <w:p>
+      <w:pPr>
+        <w:spacing w:line="360" w:lineRule="auto"/>
+        <w:ind w:firstLine="709"/>
+      </w:pPr>
+      <w:r>
+        <w:t xml:space="preserve">В алгоритме сдвига к среднему заключена простая идея, которую, правда, несколько трудно объяснить. Поэтому наилучшим подходом может быть аналогия. Представьте себе очень туманное футбольное поле (т. </w:t>
+      </w:r>
+      <w:r>
+        <w:t xml:space="preserve">е. двухмерное пространство), на </w:t>
+      </w:r>
+      <w:r>
+        <w:t>котором находятся 100 человек (т. е. наши наблюдения). Из-за тумана человек</w:t>
+      </w:r>
+      <w:r>
+        <w:t xml:space="preserve"> </w:t>
+      </w:r>
+      <w:r>
+        <w:t>может видеть только на небольшое расстояние. Каждую минуту каждый человек</w:t>
+      </w:r>
+      <w:r>
+        <w:t xml:space="preserve"> </w:t>
+      </w:r>
+      <w:r>
+        <w:t>оглядывается и делает шаг в сторону большинства людей, которых он видит. С течением времени люди начинают собираться, поскольку они неоднократно предпринимают шаги в сторону все более крупных скоплений людей. В конечном счете</w:t>
+      </w:r>
+      <w:r>
+        <w:t xml:space="preserve"> </w:t>
+      </w:r>
+      <w:r>
+        <w:t>получаются кластеры людей в пределах поля. Люди назначаются класт</w:t>
+      </w:r>
+      <w:r>
+        <w:t>ерам, в которых они оказываются.</w:t>
+      </w:r>
+    </w:p>
+    <w:p>
+      <w:pPr>
+        <w:spacing w:line="360" w:lineRule="auto"/>
+        <w:ind w:firstLine="709"/>
+      </w:pPr>
+      <w:r>
+        <w:t>Алгоритм DBSCAN руководствуется идеей о том</w:t>
+      </w:r>
+      <w:r>
+        <w:t xml:space="preserve">, что кластеры будут областями, </w:t>
+      </w:r>
+      <w:r>
+        <w:t>где много наблюдений плотно упакованы вместе, и не делает никаких допущений</w:t>
+      </w:r>
+      <w:r>
+        <w:t xml:space="preserve"> </w:t>
+      </w:r>
+      <w:r>
+        <w:t>о форме кластера. В частности, в алгоритме DBSCAN:</w:t>
+      </w:r>
+    </w:p>
+    <w:p>
+      <w:pPr>
+        <w:spacing w:line="360" w:lineRule="auto"/>
+        <w:ind w:firstLine="709"/>
+      </w:pPr>
+      <w:r>
+        <w:t>1. Выб</w:t>
+      </w:r>
+      <w:r>
+        <w:t>ирается случайное наблюдение х</w:t>
+      </w:r>
+      <w:proofErr w:type="spellStart"/>
+      <w:r>
+        <w:rPr>
+          <w:lang w:val="en-US"/>
+        </w:rPr>
+        <w:t>i</w:t>
+      </w:r>
+      <w:proofErr w:type="spellEnd"/>
+      <w:r>
+        <w:t>.</w:t>
+      </w:r>
+    </w:p>
+    <w:p>
+      <w:pPr>
+        <w:spacing w:line="360" w:lineRule="auto"/>
+        <w:ind w:firstLine="709"/>
+      </w:pPr>
+      <w:r>
+        <w:lastRenderedPageBreak/>
+        <w:t>2. Если х</w:t>
+      </w:r>
+      <w:proofErr w:type="spellStart"/>
+      <w:r>
+        <w:rPr>
+          <w:lang w:val="en-US"/>
+        </w:rPr>
+        <w:t>i</w:t>
+      </w:r>
+      <w:proofErr w:type="spellEnd"/>
+      <w:r>
+        <w:t>, имеет минимальное число близких с</w:t>
+      </w:r>
+      <w:r>
+        <w:t xml:space="preserve">оседей, то мы рассматриваем его </w:t>
+      </w:r>
+      <w:r>
+        <w:t>как часть кластера.</w:t>
+      </w:r>
+    </w:p>
+    <w:p>
+      <w:pPr>
+        <w:spacing w:line="360" w:lineRule="auto"/>
+        <w:ind w:firstLine="709"/>
+      </w:pPr>
+      <w:r>
+        <w:t>3. Шаг 2 повторяется рекурсивно для всех сос</w:t>
+      </w:r>
+      <w:r>
+        <w:t>едей х</w:t>
+      </w:r>
+      <w:proofErr w:type="spellStart"/>
+      <w:r>
+        <w:rPr>
+          <w:lang w:val="en-US"/>
+        </w:rPr>
+        <w:t>i</w:t>
+      </w:r>
+      <w:proofErr w:type="spellEnd"/>
+      <w:r>
+        <w:t xml:space="preserve"> затем для соседа </w:t>
+      </w:r>
+      <w:r>
+        <w:t>и т. д. Это основные наблюдения кластера.</w:t>
+      </w:r>
+    </w:p>
+    <w:p>
+      <w:pPr>
+        <w:spacing w:line="360" w:lineRule="auto"/>
+        <w:ind w:firstLine="709"/>
+      </w:pPr>
+      <w:r>
+        <w:t>4. После завершения шага 3 выбирается новая сл</w:t>
+      </w:r>
+      <w:r>
+        <w:t>учайная точка (т. е. перезапуск</w:t>
+      </w:r>
+      <w:r>
+        <w:t xml:space="preserve"> </w:t>
+      </w:r>
+      <w:r>
+        <w:t>шага 1).</w:t>
+      </w:r>
+    </w:p>
+    <w:p>
+      <w:pPr>
+        <w:spacing w:line="360" w:lineRule="auto"/>
+        <w:ind w:firstLine="709"/>
+      </w:pPr>
+      <w:r>
+        <w:t>Когда все это будет завершено, мы получим наб</w:t>
+      </w:r>
+      <w:r>
+        <w:t>ор ключевых наблюдений для ряда</w:t>
+      </w:r>
+      <w:r>
+        <w:t xml:space="preserve"> </w:t>
+      </w:r>
+      <w:r>
+        <w:t>кластеров. Наконец, любое наблюдение, близкое к кластеру, но не являющееся</w:t>
+      </w:r>
+      <w:r>
+        <w:t xml:space="preserve"> </w:t>
+      </w:r>
+      <w:r>
+        <w:t>ключевым образцом, считается частью кластера, в то время как любое наблюдение,</w:t>
+      </w:r>
+      <w:r>
+        <w:t xml:space="preserve"> </w:t>
+      </w:r>
+      <w:r>
+        <w:t>не близкое к кластеру, помечается как выброс.</w:t>
+      </w:r>
+    </w:p>
+    <w:p>
+      <w:pPr>
+        <w:spacing w:line="360" w:lineRule="auto"/>
+        <w:ind w:firstLine="709"/>
+      </w:pPr>
+      <w:proofErr w:type="spellStart"/>
+      <w:r>
+        <w:t>Агломеративная</w:t>
+      </w:r>
+      <w:proofErr w:type="spellEnd"/>
+      <w:r>
+        <w:t xml:space="preserve"> кластеризация — это мощный и гибкий алгоритм, который выполняет кластеризацию иерархически. В </w:t>
+      </w:r>
+      <w:proofErr w:type="spellStart"/>
+      <w:r>
+        <w:t>агломеративной</w:t>
+      </w:r>
+      <w:proofErr w:type="spellEnd"/>
+      <w:r>
+        <w:t xml:space="preserve"> кластеризации все наблюдения начинаются как одноэлементные кластеры. </w:t>
+      </w:r>
+      <w:r>
+        <w:t xml:space="preserve">Далее кластеры, удовлетворяющие </w:t>
+      </w:r>
+      <w:r>
+        <w:t xml:space="preserve">некоторым критериям, объединяются. Этот процесс повторяется, выращивая кластеры до тех пор, пока не будет достигнута некоторая конечная точка. В библиотеке </w:t>
+      </w:r>
+      <w:proofErr w:type="spellStart"/>
+      <w:r>
+        <w:t>scikit-leam</w:t>
+      </w:r>
+      <w:proofErr w:type="spellEnd"/>
+      <w:r>
+        <w:t xml:space="preserve"> </w:t>
+      </w:r>
+      <w:proofErr w:type="gramStart"/>
+      <w:r>
+        <w:t>В</w:t>
+      </w:r>
+      <w:proofErr w:type="gramEnd"/>
+      <w:r>
+        <w:t xml:space="preserve"> классе </w:t>
+      </w:r>
+      <w:proofErr w:type="spellStart"/>
+      <w:r>
+        <w:t>AgglomerativeClustering</w:t>
+      </w:r>
+      <w:proofErr w:type="spellEnd"/>
+      <w:r>
+        <w:t xml:space="preserve"> </w:t>
+      </w:r>
+      <w:r>
+        <w:t xml:space="preserve">используется параметр СВЯЗИ </w:t>
+      </w:r>
+      <w:proofErr w:type="spellStart"/>
+      <w:r>
+        <w:t>linkage</w:t>
+      </w:r>
+      <w:proofErr w:type="spellEnd"/>
+      <w:r>
+        <w:t xml:space="preserve"> </w:t>
+      </w:r>
+      <w:r>
+        <w:t>для определения стратегии слияния, которая сводит к минимуму следующее:</w:t>
       </w:r>
     </w:p>
     <w:p>
@@ -531,45 +1196,20 @@
         <w:pStyle w:val="aa"/>
         <w:numPr>
           <w:ilvl w:val="0"/>
-          <w:numId w:val="2"/>
+          <w:numId w:val="5"/>
         </w:numPr>
         <w:spacing w:line="360" w:lineRule="auto"/>
       </w:pPr>
       <w:r>
-        <w:t>Имеется набор да</w:t>
-      </w:r>
-      <w:r>
-        <w:t>нных, состоящий из объектов с уже известными метками классов.</w:t>
-      </w:r>
-    </w:p>
-    <w:p>
-      <w:pPr>
-        <w:spacing w:line="360" w:lineRule="auto"/>
-        <w:ind w:firstLine="709"/>
-      </w:pPr>
-      <w:r>
-        <w:t>2. Для классификации нового неизвестного объекта алгоритм находит k ближайших к нему объектов из обучающей выборки.</w:t>
-      </w:r>
-    </w:p>
-    <w:p>
-      <w:pPr>
-        <w:spacing w:line="360" w:lineRule="auto"/>
-        <w:ind w:firstLine="709"/>
-      </w:pPr>
-      <w:r>
-        <w:t xml:space="preserve">3. Определяется класс нового объекта по принципу "голосования" (большинство). </w:t>
-      </w:r>
-      <w:r>
-        <w:t>Например, если среди k ближайших соседей большинство объектов относятся к классу A, то новый объект также относится к классу A.</w:t>
-      </w:r>
-    </w:p>
-    <w:p>
-      <w:pPr>
-        <w:spacing w:line="360" w:lineRule="auto"/>
-        <w:ind w:firstLine="709"/>
-      </w:pPr>
-      <w:r>
-        <w:t>4. Алгоритм возвращает предсказанный класс нового объекта.</w:t>
+        <w:t>дисперсию объединенных кластеров по методу Уорда (</w:t>
+      </w:r>
+      <w:proofErr w:type="spellStart"/>
+      <w:r>
+        <w:t>ward</w:t>
+      </w:r>
+      <w:proofErr w:type="spellEnd"/>
+      <w:r>
+        <w:t>);</w:t>
       </w:r>
     </w:p>
     <w:p>
@@ -577,12 +1217,26 @@
         <w:pStyle w:val="aa"/>
         <w:numPr>
           <w:ilvl w:val="0"/>
-          <w:numId w:val="3"/>
+          <w:numId w:val="5"/>
         </w:numPr>
         <w:spacing w:line="360" w:lineRule="auto"/>
       </w:pPr>
       <w:r>
-        <w:t>Преимущества KNN:</w:t>
+        <w:t xml:space="preserve">среднее расстояние между наблюдениями от </w:t>
+      </w:r>
+      <w:r>
+        <w:t>пар кластеров по методу средней связи</w:t>
+      </w:r>
+      <w:r>
+        <w:t xml:space="preserve"> (</w:t>
+      </w:r>
+      <w:proofErr w:type="spellStart"/>
+      <w:r>
+        <w:t>average</w:t>
+      </w:r>
+      <w:proofErr w:type="spellEnd"/>
+      <w:r>
+        <w:t>);</w:t>
       </w:r>
     </w:p>
     <w:p>
@@ -590,116 +1244,69 @@
         <w:pStyle w:val="aa"/>
         <w:numPr>
           <w:ilvl w:val="0"/>
-          <w:numId w:val="3"/>
+          <w:numId w:val="5"/>
         </w:numPr>
         <w:spacing w:line="360" w:lineRule="auto"/>
       </w:pPr>
       <w:r>
-        <w:lastRenderedPageBreak/>
-        <w:t>Простота реализации и понимания;</w:t>
-      </w:r>
-    </w:p>
-    <w:p>
-      <w:pPr>
-        <w:pStyle w:val="aa"/>
-        <w:numPr>
-          <w:ilvl w:val="0"/>
-          <w:numId w:val="3"/>
-        </w:numPr>
-        <w:spacing w:line="360" w:lineRule="auto"/>
-      </w:pPr>
-      <w:r>
-        <w:t>Не требует предвар</w:t>
-      </w:r>
-      <w:r>
-        <w:t>ительного обучения модели;</w:t>
-      </w:r>
-    </w:p>
-    <w:p>
-      <w:pPr>
-        <w:pStyle w:val="aa"/>
-        <w:numPr>
-          <w:ilvl w:val="0"/>
-          <w:numId w:val="3"/>
-        </w:numPr>
-        <w:spacing w:line="360" w:lineRule="auto"/>
-      </w:pPr>
-      <w:r>
-        <w:t>Может работать с различными типами данных.</w:t>
-      </w:r>
+        <w:t>максимальное расстояние между наблюден</w:t>
+      </w:r>
+      <w:r>
+        <w:t>иями от пар кластеров по методу полной связи</w:t>
+      </w:r>
+      <w:r>
+        <w:t xml:space="preserve"> (</w:t>
+      </w:r>
+      <w:proofErr w:type="spellStart"/>
+      <w:r>
+        <w:t>complete</w:t>
+      </w:r>
+      <w:proofErr w:type="spellEnd"/>
+      <w:r>
+        <w:t>).</w:t>
+      </w:r>
+    </w:p>
+    <w:p>
+      <w:pPr>
+        <w:pStyle w:val="10"/>
+        <w:spacing w:line="360" w:lineRule="auto"/>
+      </w:pPr>
+      <w:bookmarkStart w:id="5" w:name="_Toc151253362"/>
+      <w:r>
+        <w:t>Результаты тестирования модели</w:t>
+      </w:r>
+      <w:bookmarkEnd w:id="5"/>
     </w:p>
     <w:p>
       <w:pPr>
         <w:spacing w:line="360" w:lineRule="auto"/>
         <w:ind w:firstLine="709"/>
-      </w:pPr>
-      <w:r>
-        <w:t>Недостатки KNN:</w:t>
-      </w:r>
-    </w:p>
-    <w:p>
-      <w:pPr>
-        <w:pStyle w:val="aa"/>
-        <w:numPr>
-          <w:ilvl w:val="0"/>
-          <w:numId w:val="4"/>
-        </w:numPr>
-        <w:spacing w:line="360" w:lineRule="auto"/>
-      </w:pPr>
-      <w:r>
-        <w:t>Значительное вычислительное время при больших наборах данных;</w:t>
-      </w:r>
-    </w:p>
-    <w:p>
-      <w:pPr>
-        <w:pStyle w:val="aa"/>
-        <w:numPr>
-          <w:ilvl w:val="0"/>
-          <w:numId w:val="4"/>
-        </w:numPr>
-        <w:spacing w:line="360" w:lineRule="auto"/>
-      </w:pPr>
-      <w:r>
-        <w:t>Чувствительность к выбросам и несбалансированным данным;</w:t>
-      </w:r>
-    </w:p>
-    <w:p>
-      <w:pPr>
-        <w:pStyle w:val="aa"/>
-        <w:numPr>
-          <w:ilvl w:val="0"/>
-          <w:numId w:val="4"/>
-        </w:numPr>
-        <w:spacing w:line="360" w:lineRule="auto"/>
-      </w:pPr>
-      <w:r>
-        <w:t xml:space="preserve">Чувствительность к выбору </w:t>
-      </w:r>
-      <w:proofErr w:type="spellStart"/>
-      <w:r>
-        <w:t>гиперпараметра</w:t>
-      </w:r>
-      <w:proofErr w:type="spellEnd"/>
-      <w:r>
-        <w:t xml:space="preserve"> k, который</w:t>
-      </w:r>
-      <w:r>
-        <w:t xml:space="preserve"> определяет количество ближайших соседей.</w:t>
-      </w:r>
-    </w:p>
-    <w:p>
-      <w:pPr>
-        <w:spacing w:line="360" w:lineRule="auto"/>
-        <w:ind w:firstLine="709"/>
-      </w:pPr>
-      <w:r>
         <w:rPr>
           <w:b/>
+          <w:noProof/>
         </w:rPr>
-        <w:t>Перекрестная проверка модели</w:t>
-      </w:r>
-      <w:r>
-        <w:t xml:space="preserve"> – это метод оценки производительности модели машинного обучения, который помогает оценить ее предсказательную способность на независимых данных.</w:t>
+      </w:pPr>
+      <w:r>
+        <w:rPr>
+          <w:b/>
+          <w:noProof/>
+        </w:rPr>
+        <w:t xml:space="preserve">Метод </w:t>
+      </w:r>
+      <w:r>
+        <w:rPr>
+          <w:b/>
+          <w:noProof/>
+          <w:lang w:val="en-US"/>
+        </w:rPr>
+        <w:t>k</w:t>
+      </w:r>
+      <w:r>
+        <w:rPr>
+          <w:b/>
+          <w:noProof/>
+        </w:rPr>
+        <w:t xml:space="preserve"> средних:</w:t>
       </w:r>
     </w:p>
     <w:p>
@@ -708,45 +1315,7 @@
         <w:ind w:firstLine="709"/>
       </w:pPr>
       <w:r>
-        <w:t>В перекрестной проверке модель разделяет</w:t>
-      </w:r>
-      <w:r>
-        <w:t xml:space="preserve">ся на несколько групп или </w:t>
-      </w:r>
-      <w:proofErr w:type="spellStart"/>
-      <w:r>
-        <w:t>фолдов</w:t>
-      </w:r>
-      <w:proofErr w:type="spellEnd"/>
-      <w:r>
-        <w:t xml:space="preserve">. Затем модель обучается на некоторых </w:t>
-      </w:r>
-      <w:proofErr w:type="spellStart"/>
-      <w:r>
-        <w:t>фолдах</w:t>
-      </w:r>
-      <w:proofErr w:type="spellEnd"/>
-      <w:r>
-        <w:t xml:space="preserve"> и проверяется на оставшихся </w:t>
-      </w:r>
-      <w:proofErr w:type="spellStart"/>
-      <w:r>
-        <w:t>фолдах</w:t>
-      </w:r>
-      <w:proofErr w:type="spellEnd"/>
-      <w:r>
-        <w:t xml:space="preserve">. Процесс повторяется несколько раз, пока каждый </w:t>
-      </w:r>
-      <w:proofErr w:type="spellStart"/>
-      <w:r>
-        <w:t>фолд</w:t>
-      </w:r>
-      <w:proofErr w:type="spellEnd"/>
-      <w:r>
-        <w:t xml:space="preserve"> не будет использован как проверочный набор данных. В конце полученные показатели производит</w:t>
-      </w:r>
-      <w:r>
-        <w:t>ельности модели усредняются.</w:t>
+        <w:t>0.22709455175594823</w:t>
       </w:r>
     </w:p>
     <w:p>
@@ -755,23 +1324,8 @@
         <w:ind w:firstLine="709"/>
       </w:pPr>
       <w:r>
-        <w:t xml:space="preserve">Перекрестная проверка позволяет уменьшить вероятность переобучения модели и </w:t>
-      </w:r>
-      <w:proofErr w:type="spellStart"/>
-      <w:r>
-        <w:t>несмещенно</w:t>
-      </w:r>
-      <w:proofErr w:type="spellEnd"/>
-      <w:r>
-        <w:t xml:space="preserve"> оценить ее производительность на реальных данных. Она также помогает выбрать подходящие </w:t>
-      </w:r>
-      <w:proofErr w:type="spellStart"/>
-      <w:r>
-        <w:t>гиперпараметры</w:t>
-      </w:r>
-      <w:proofErr w:type="spellEnd"/>
-      <w:r>
-        <w:t xml:space="preserve"> модели, такие как скорость обучения или глубина дерева в деревьях принятия решений.</w:t>
+        <w:lastRenderedPageBreak/>
+        <w:t>0: 1262</w:t>
       </w:r>
     </w:p>
     <w:p>
@@ -780,26 +1334,7 @@
         <w:ind w:firstLine="709"/>
       </w:pPr>
       <w:r>
-        <w:t>Наиболее распространенным методом перекрестной проверки является k-</w:t>
-      </w:r>
-      <w:proofErr w:type="spellStart"/>
-      <w:r>
-        <w:t>fold</w:t>
-      </w:r>
-      <w:proofErr w:type="spellEnd"/>
-      <w:r>
-        <w:t xml:space="preserve"> кросс-</w:t>
-      </w:r>
-      <w:proofErr w:type="spellStart"/>
-      <w:r>
-        <w:t>валидация</w:t>
-      </w:r>
-      <w:proofErr w:type="spellEnd"/>
-      <w:r>
-        <w:t>, где модель делится на k групп, из которых одна группа используется для проверки, а</w:t>
-      </w:r>
-      <w:r>
-        <w:t xml:space="preserve"> остальные - для обучения. Этот процесс повторяется k раз, чтобы каждая группа была использована в качестве проверочного набора данных.</w:t>
+        <w:t>1: 183</w:t>
       </w:r>
     </w:p>
     <w:p>
@@ -808,47 +1343,42 @@
         <w:ind w:firstLine="709"/>
       </w:pPr>
       <w:r>
-        <w:rPr>
-          <w:i/>
-        </w:rPr>
-        <w:t>Точность</w:t>
-      </w:r>
-      <w:r>
-        <w:t xml:space="preserve"> является общепринятым метрическим показателем результативности.</w:t>
-      </w:r>
-    </w:p>
-    <w:p>
-      <w:pPr>
-        <w:spacing w:line="360" w:lineRule="auto"/>
-        <w:ind w:firstLine="709"/>
-        <w:jc w:val="center"/>
+        <w:t>2: 771</w:t>
+      </w:r>
+    </w:p>
+    <w:p>
+      <w:pPr>
+        <w:spacing w:line="360" w:lineRule="auto"/>
       </w:pPr>
       <w:r>
         <w:rPr>
           <w:noProof/>
         </w:rPr>
-        <w:lastRenderedPageBreak/>
         <w:drawing>
-          <wp:inline distT="0" distB="0" distL="0" distR="0">
-            <wp:extent cx="2938682" cy="673106"/>
+          <wp:inline distT="0" distB="0" distL="0" distR="0" wp14:anchorId="276B7EFC" wp14:editId="61F34AA8">
+            <wp:extent cx="6120130" cy="4923790"/>
             <wp:effectExtent l="0" t="0" r="0" b="0"/>
-            <wp:docPr id="2" name="Picture 2"/>
-            <wp:cNvGraphicFramePr/>
+            <wp:docPr id="1" name="Рисунок 1"/>
+            <wp:cNvGraphicFramePr>
+              <a:graphicFrameLocks xmlns:a="http://schemas.openxmlformats.org/drawingml/2006/main" noChangeAspect="1"/>
+            </wp:cNvGraphicFramePr>
             <a:graphic xmlns:a="http://schemas.openxmlformats.org/drawingml/2006/main">
               <a:graphicData uri="http://schemas.openxmlformats.org/drawingml/2006/picture">
                 <pic:pic xmlns:pic="http://schemas.openxmlformats.org/drawingml/2006/picture">
                   <pic:nvPicPr>
-                    <pic:cNvPr id="1" name="Picture 1"/>
+                    <pic:cNvPr id="1" name=""/>
                     <pic:cNvPicPr/>
                   </pic:nvPicPr>
                   <pic:blipFill>
                     <a:blip r:embed="rId8"/>
-                    <a:stretch/>
+                    <a:stretch>
+                      <a:fillRect/>
+                    </a:stretch>
                   </pic:blipFill>
                   <pic:spPr>
                     <a:xfrm>
                       <a:off x="0" y="0"/>
-                      <a:ext cx="2938682" cy="673106"/>
+                      <a:ext cx="6120130" cy="4923790"/>
                     </a:xfrm>
                     <a:prstGeom prst="rect">
                       <a:avLst/>
@@ -865,9 +1395,15 @@
       <w:pPr>
         <w:spacing w:line="360" w:lineRule="auto"/>
         <w:ind w:firstLine="709"/>
-      </w:pPr>
-      <w:r>
-        <w:t>где:</w:t>
+        <w:rPr>
+          <w:b/>
+        </w:rPr>
+      </w:pPr>
+      <w:r>
+        <w:rPr>
+          <w:b/>
+        </w:rPr>
+        <w:t>Метод сдвига к среднему:</w:t>
       </w:r>
     </w:p>
     <w:p>
@@ -876,24 +1412,7 @@
         <w:ind w:firstLine="709"/>
       </w:pPr>
       <w:r>
-        <w:rPr>
-          <w:i/>
-        </w:rPr>
-        <w:t>ТР</w:t>
-      </w:r>
-      <w:r>
-        <w:t xml:space="preserve"> – количество </w:t>
-      </w:r>
-      <w:proofErr w:type="spellStart"/>
-      <w:r>
-        <w:t>истинноположительных</w:t>
-      </w:r>
-      <w:proofErr w:type="spellEnd"/>
-      <w:r>
-        <w:t xml:space="preserve"> исх</w:t>
-      </w:r>
-      <w:r>
-        <w:t>одов; наблюдения, которые являются частью положительного класса (имеет заболевание, приобретен товар</w:t>
+        <w:t>0.5817500491982808</w:t>
       </w:r>
     </w:p>
     <w:p>
@@ -902,7 +1421,7 @@
         <w:ind w:firstLine="709"/>
       </w:pPr>
       <w:r>
-        <w:t>и т. д.) и которые мы предсказали правильно;</w:t>
+        <w:t>0: 100</w:t>
       </w:r>
     </w:p>
     <w:p>
@@ -911,135 +1430,12 @@
         <w:ind w:firstLine="709"/>
       </w:pPr>
       <w:r>
-        <w:rPr>
-          <w:i/>
-        </w:rPr>
-        <w:t>TN</w:t>
-      </w:r>
-      <w:r>
-        <w:t xml:space="preserve"> – количество </w:t>
-      </w:r>
-      <w:proofErr w:type="spellStart"/>
-      <w:r>
-        <w:t>истинноотрицательных</w:t>
-      </w:r>
-      <w:proofErr w:type="spellEnd"/>
-      <w:r>
-        <w:t xml:space="preserve"> исходов; наблюдения, которые являются частью отрицательного класса (не им</w:t>
-      </w:r>
-      <w:r>
-        <w:t xml:space="preserve">еет этого заболевания, не </w:t>
-      </w:r>
-      <w:proofErr w:type="spellStart"/>
-      <w:r>
-        <w:t>преобретен</w:t>
-      </w:r>
-      <w:proofErr w:type="spellEnd"/>
-    </w:p>
-    <w:p>
-      <w:pPr>
-        <w:spacing w:line="360" w:lineRule="auto"/>
-        <w:ind w:firstLine="709"/>
-      </w:pPr>
-      <w:r>
-        <w:t>товар и т. д.) и которые мы предсказали правильно;</w:t>
-      </w:r>
-    </w:p>
-    <w:p>
-      <w:pPr>
-        <w:spacing w:line="360" w:lineRule="auto"/>
-        <w:ind w:firstLine="709"/>
-      </w:pPr>
-      <w:r>
-        <w:rPr>
-          <w:i/>
-        </w:rPr>
-        <w:t>FP</w:t>
-      </w:r>
-      <w:r>
-        <w:t xml:space="preserve"> – количество ложноположительных исходов, также называется ошибкой</w:t>
-      </w:r>
-    </w:p>
-    <w:p>
-      <w:pPr>
-        <w:spacing w:line="360" w:lineRule="auto"/>
-        <w:ind w:firstLine="709"/>
-      </w:pPr>
-      <w:r>
-        <w:t>1-го рода; наблюдения, предсказанные как часть положительного класса, которые на самом деле являютс</w:t>
-      </w:r>
-      <w:r>
-        <w:t>я частью отрицательного класса;</w:t>
-      </w:r>
-    </w:p>
-    <w:p>
-      <w:pPr>
-        <w:spacing w:line="360" w:lineRule="auto"/>
-        <w:ind w:firstLine="709"/>
-      </w:pPr>
-      <w:r>
-        <w:rPr>
-          <w:i/>
-        </w:rPr>
-        <w:t>FN</w:t>
-      </w:r>
-      <w:r>
-        <w:t xml:space="preserve"> – количество ложноотрицательных исходов, также называется ошибкой</w:t>
-      </w:r>
-    </w:p>
-    <w:p>
-      <w:pPr>
-        <w:spacing w:line="360" w:lineRule="auto"/>
-        <w:ind w:firstLine="709"/>
-      </w:pPr>
-      <w:r>
-        <w:t>2-го рода; наблюдения, предсказанные как часть отрицательного класса, которые на самом деле являются частью положительного класса.</w:t>
-      </w:r>
-    </w:p>
-    <w:p>
-      <w:pPr>
-        <w:spacing w:line="360" w:lineRule="auto"/>
-        <w:ind w:firstLine="709"/>
-      </w:pPr>
-      <w:proofErr w:type="spellStart"/>
-      <w:r>
-        <w:rPr>
-          <w:i/>
-        </w:rPr>
-        <w:t>Прецизионность</w:t>
-      </w:r>
-      <w:proofErr w:type="spellEnd"/>
-      <w:r>
-        <w:t xml:space="preserve"> – это дол</w:t>
-      </w:r>
-      <w:r>
-        <w:t>я каждого наблюдения, предсказанного положительно, которое на самом деле положительно. Эту меру можно представить, как измерительный шум в наших предсказаниях, т. е. когда мы предсказываем что-то положительное, насколько вероятно, что мы будем правы. Модел</w:t>
-      </w:r>
-      <w:r>
-        <w:t xml:space="preserve">и с высокой </w:t>
-      </w:r>
-      <w:proofErr w:type="spellStart"/>
-      <w:r>
-        <w:t>прецизионностью</w:t>
-      </w:r>
-      <w:proofErr w:type="spellEnd"/>
-      <w:r>
-        <w:t xml:space="preserve"> пессимистичны, т. е. они предсказывают наблюдение как принадлежащее положительному классу, только когда они очень уверены в этом. Формально </w:t>
-      </w:r>
-      <w:proofErr w:type="spellStart"/>
-      <w:r>
-        <w:t>прецизионность</w:t>
-      </w:r>
-      <w:proofErr w:type="spellEnd"/>
-      <w:r>
-        <w:t xml:space="preserve"> рассчитывается по</w:t>
-      </w:r>
-    </w:p>
-    <w:p>
-      <w:pPr>
-        <w:spacing w:line="360" w:lineRule="auto"/>
-        <w:ind w:firstLine="709"/>
-        <w:jc w:val="center"/>
+        <w:t>1: 50</w:t>
+      </w:r>
+    </w:p>
+    <w:p>
+      <w:pPr>
+        <w:spacing w:line="360" w:lineRule="auto"/>
       </w:pPr>
       <w:r>
         <w:rPr>
@@ -1047,26 +1443,30 @@
         </w:rPr>
         <w:lastRenderedPageBreak/>
         <w:drawing>
-          <wp:inline distT="0" distB="0" distL="0" distR="0">
-            <wp:extent cx="2398248" cy="675004"/>
-            <wp:effectExtent l="0" t="0" r="0" b="0"/>
-            <wp:docPr id="4" name="Picture 4"/>
-            <wp:cNvGraphicFramePr/>
+          <wp:inline distT="0" distB="0" distL="0" distR="0" wp14:anchorId="4D840950" wp14:editId="5D662CAF">
+            <wp:extent cx="6120130" cy="4944110"/>
+            <wp:effectExtent l="0" t="0" r="0" b="8890"/>
+            <wp:docPr id="7" name="Рисунок 7"/>
+            <wp:cNvGraphicFramePr>
+              <a:graphicFrameLocks xmlns:a="http://schemas.openxmlformats.org/drawingml/2006/main" noChangeAspect="1"/>
+            </wp:cNvGraphicFramePr>
             <a:graphic xmlns:a="http://schemas.openxmlformats.org/drawingml/2006/main">
               <a:graphicData uri="http://schemas.openxmlformats.org/drawingml/2006/picture">
                 <pic:pic xmlns:pic="http://schemas.openxmlformats.org/drawingml/2006/picture">
                   <pic:nvPicPr>
-                    <pic:cNvPr id="3" name="Picture 3"/>
+                    <pic:cNvPr id="1" name=""/>
                     <pic:cNvPicPr/>
                   </pic:nvPicPr>
                   <pic:blipFill>
                     <a:blip r:embed="rId9"/>
-                    <a:stretch/>
+                    <a:stretch>
+                      <a:fillRect/>
+                    </a:stretch>
                   </pic:blipFill>
                   <pic:spPr>
                     <a:xfrm>
                       <a:off x="0" y="0"/>
-                      <a:ext cx="2398248" cy="675004"/>
+                      <a:ext cx="6120130" cy="4944110"/>
                     </a:xfrm>
                     <a:prstGeom prst="rect">
                       <a:avLst/>
@@ -1083,32 +1483,15 @@
       <w:pPr>
         <w:spacing w:line="360" w:lineRule="auto"/>
         <w:ind w:firstLine="709"/>
-      </w:pPr>
-      <w:r>
         <w:rPr>
-          <w:i/>
+          <w:b/>
         </w:rPr>
-        <w:t>Полнота</w:t>
-      </w:r>
-      <w:r>
-        <w:t xml:space="preserve"> – это доля каждого положительного наблюдения,</w:t>
-      </w:r>
-      <w:r>
-        <w:t xml:space="preserve"> которое по-настоящему положительно. Полнота измеряет способность модели идентифицировать наблюдение положительного класса. Модели с высокой полнотой оптимистичны, т. е. они имеют низкую планку для предсказания, что наблюдение находится в положительном</w:t>
-      </w:r>
-    </w:p>
-    <w:p>
-      <w:pPr>
-        <w:pStyle w:val="10"/>
-        <w:spacing w:line="360" w:lineRule="auto"/>
-      </w:pPr>
-      <w:bookmarkStart w:id="2" w:name="__RefHeading___3"/>
-      <w:bookmarkEnd w:id="2"/>
-      <w:r>
-        <w:t>Рез</w:t>
-      </w:r>
-      <w:r>
-        <w:t>ультаты тестирования модели</w:t>
+      </w:pPr>
+      <w:r>
+        <w:rPr>
+          <w:b/>
+        </w:rPr>
+        <w:t>Метод иерархического слияния:</w:t>
       </w:r>
     </w:p>
     <w:p>
@@ -1117,7 +1500,7 @@
         <w:ind w:firstLine="709"/>
       </w:pPr>
       <w:r>
-        <w:t xml:space="preserve">Натренировать модель: </w:t>
+        <w:t>0.19473470003716356</w:t>
       </w:r>
     </w:p>
     <w:p>
@@ -1126,15 +1509,7 @@
         <w:ind w:firstLine="709"/>
       </w:pPr>
       <w:r>
-        <w:t>[[-0.05395622 -0.</w:t>
-      </w:r>
-      <w:proofErr w:type="gramStart"/>
-      <w:r>
-        <w:t>76912513  0.84304206</w:t>
-      </w:r>
-      <w:proofErr w:type="gramEnd"/>
-      <w:r>
-        <w:t xml:space="preserve"> -0.3189122  -0.21817738  0.01343313</w:t>
+        <w:t>0: 1257</w:t>
       </w:r>
     </w:p>
     <w:p>
@@ -1143,15 +1518,7 @@
         <w:ind w:firstLine="709"/>
       </w:pPr>
       <w:r>
-        <w:t xml:space="preserve">   </w:t>
-      </w:r>
-      <w:proofErr w:type="gramStart"/>
-      <w:r>
-        <w:t>0.23229389  0.50455195</w:t>
-      </w:r>
-      <w:proofErr w:type="gramEnd"/>
-      <w:r>
-        <w:t xml:space="preserve"> -0.45035284 -0.59894956  0.3440393  -0.75250858</w:t>
+        <w:t>1: 250</w:t>
       </w:r>
     </w:p>
     <w:p>
@@ -1160,71 +1527,15 @@
         <w:ind w:firstLine="709"/>
       </w:pPr>
       <w:r>
-        <w:t xml:space="preserve">  -0.53093014]]</w:t>
-      </w:r>
-    </w:p>
-    <w:p>
-      <w:pPr>
-        <w:spacing w:line="360" w:lineRule="auto"/>
-        <w:ind w:firstLine="709"/>
-      </w:pPr>
-      <w:r>
-        <w:t>Перекрестная проверка: 0.8418279569892473</w:t>
-      </w:r>
-    </w:p>
-    <w:p>
-      <w:pPr>
-        <w:spacing w:line="360" w:lineRule="auto"/>
-        <w:ind w:firstLine="709"/>
-      </w:pPr>
-      <w:r>
-        <w:t>Точность: [0.62295082 0.62295082 0.67213115 0.7        0.61666667]</w:t>
-      </w:r>
-    </w:p>
-    <w:p>
-      <w:pPr>
-        <w:spacing w:line="360" w:lineRule="auto"/>
-        <w:ind w:firstLine="709"/>
-      </w:pPr>
-      <w:r>
-        <w:t>Полнота: [0.72727273 0.72727273 0.72727273 0.78787879 0.66666667]</w:t>
-      </w:r>
-    </w:p>
-    <w:p>
-      <w:pPr>
-        <w:spacing w:line="360" w:lineRule="auto"/>
-        <w:ind w:firstLine="709"/>
-      </w:pPr>
-      <w:proofErr w:type="spellStart"/>
-      <w:r>
-        <w:t>Прецизионность</w:t>
-      </w:r>
-      <w:proofErr w:type="spellEnd"/>
-      <w:r>
-        <w:t>: [0.63157895 0.63157895 0.68571429 0.</w:t>
-      </w:r>
-      <w:proofErr w:type="gramStart"/>
-      <w:r>
-        <w:t>7027027  0.64705882</w:t>
-      </w:r>
-      <w:proofErr w:type="gramEnd"/>
-      <w:r>
-        <w:t>]</w:t>
-      </w:r>
-    </w:p>
-    <w:p>
-      <w:pPr>
-        <w:spacing w:line="360" w:lineRule="auto"/>
-        <w:ind w:firstLine="709"/>
-      </w:pPr>
-      <w:r>
-        <w:t>AUC: 0.6598814229249013</w:t>
-      </w:r>
-    </w:p>
-    <w:p>
-      <w:pPr>
-        <w:spacing w:line="360" w:lineRule="auto"/>
-        <w:jc w:val="center"/>
+        <w:t>2: 709</w:t>
+      </w:r>
+    </w:p>
+    <w:p>
+      <w:pPr>
+        <w:spacing w:line="360" w:lineRule="auto"/>
+        <w:rPr>
+          <w:b/>
+        </w:rPr>
       </w:pPr>
       <w:r>
         <w:rPr>
@@ -1232,26 +1543,30 @@
         </w:rPr>
         <w:lastRenderedPageBreak/>
         <w:drawing>
-          <wp:inline distT="0" distB="0" distL="0" distR="0">
-            <wp:extent cx="6120130" cy="4906010"/>
+          <wp:inline distT="0" distB="0" distL="0" distR="0" wp14:anchorId="33CD219F" wp14:editId="5F8FA7C0">
+            <wp:extent cx="6120130" cy="4940935"/>
             <wp:effectExtent l="0" t="0" r="0" b="0"/>
-            <wp:docPr id="6" name="Picture 6"/>
-            <wp:cNvGraphicFramePr/>
+            <wp:docPr id="5" name="Рисунок 5"/>
+            <wp:cNvGraphicFramePr>
+              <a:graphicFrameLocks xmlns:a="http://schemas.openxmlformats.org/drawingml/2006/main" noChangeAspect="1"/>
+            </wp:cNvGraphicFramePr>
             <a:graphic xmlns:a="http://schemas.openxmlformats.org/drawingml/2006/main">
               <a:graphicData uri="http://schemas.openxmlformats.org/drawingml/2006/picture">
                 <pic:pic xmlns:pic="http://schemas.openxmlformats.org/drawingml/2006/picture">
                   <pic:nvPicPr>
-                    <pic:cNvPr id="5" name="Picture 5"/>
+                    <pic:cNvPr id="1" name=""/>
                     <pic:cNvPicPr/>
                   </pic:nvPicPr>
                   <pic:blipFill>
                     <a:blip r:embed="rId10"/>
-                    <a:stretch/>
+                    <a:stretch>
+                      <a:fillRect/>
+                    </a:stretch>
                   </pic:blipFill>
                   <pic:spPr>
                     <a:xfrm>
                       <a:off x="0" y="0"/>
-                      <a:ext cx="6120130" cy="4906010"/>
+                      <a:ext cx="6120130" cy="4940935"/>
                     </a:xfrm>
                     <a:prstGeom prst="rect">
                       <a:avLst/>
@@ -1263,70 +1578,27 @@
           </wp:inline>
         </w:drawing>
       </w:r>
+      <w:bookmarkStart w:id="6" w:name="_GoBack"/>
+      <w:bookmarkEnd w:id="6"/>
     </w:p>
     <w:p>
       <w:pPr>
         <w:pStyle w:val="10"/>
         <w:spacing w:line="360" w:lineRule="auto"/>
       </w:pPr>
-      <w:bookmarkStart w:id="3" w:name="__RefHeading___4"/>
-      <w:bookmarkEnd w:id="3"/>
-      <w:r>
-        <w:t xml:space="preserve">Анализ результатов и </w:t>
-      </w:r>
-      <w:r>
-        <w:t>выводы</w:t>
-      </w:r>
+      <w:bookmarkStart w:id="7" w:name="__RefHeading___4"/>
+      <w:bookmarkStart w:id="8" w:name="_Toc151253363"/>
+      <w:bookmarkEnd w:id="7"/>
+      <w:r>
+        <w:t>Анализ результатов и выводы</w:t>
+      </w:r>
+      <w:bookmarkEnd w:id="8"/>
     </w:p>
     <w:p>
       <w:pPr>
         <w:spacing w:line="360" w:lineRule="auto"/>
         <w:ind w:firstLine="709"/>
       </w:pPr>
-      <w:r>
-        <w:t>Значение по всем показателям являются средними. Это означат, что построенная модель не может точно описывать задачу бинарной классификации для предоставленного набора данных, например, возьмем показатель AUC = 0.6598814229249013, данное значение явл</w:t>
-      </w:r>
-      <w:r>
-        <w:t xml:space="preserve">яется средним и означает, что модель обладает не самой худшей прогностической силой, но и с другой стороны означает, что модель не может предсказать стопроцентный прогноз результата. </w:t>
-      </w:r>
-    </w:p>
-    <w:p>
-      <w:pPr>
-        <w:spacing w:line="360" w:lineRule="auto"/>
-        <w:ind w:firstLine="709"/>
-      </w:pPr>
-      <w:r>
-        <w:t xml:space="preserve">Сравнивая значения, полученные в первой лабораторной работе, где показатель </w:t>
-      </w:r>
-      <w:r>
-        <w:rPr>
-          <w:lang w:val="en-US"/>
-        </w:rPr>
-        <w:t>AUC</w:t>
-      </w:r>
-      <w:r>
-        <w:t xml:space="preserve"> = </w:t>
-      </w:r>
-      <w:r>
-        <w:t>0.7523056653491436</w:t>
-      </w:r>
-      <w:r>
-        <w:t>, можно сделать утверждение, что первая модель, использующая логистическую регрессию, дает результат лучше, чем модель с к</w:t>
-      </w:r>
-      <w:r>
-        <w:t>лассификатор</w:t>
-      </w:r>
-      <w:r>
-        <w:t>ом</w:t>
-      </w:r>
-      <w:r>
-        <w:t xml:space="preserve"> k ближайших соседей</w:t>
-      </w:r>
-      <w:r>
-        <w:t>.</w:t>
-      </w:r>
-      <w:bookmarkStart w:id="4" w:name="_GoBack"/>
-      <w:bookmarkEnd w:id="4"/>
     </w:p>
     <w:sectPr>
       <w:headerReference w:type="default" r:id="rId11"/>
@@ -1466,7 +1738,7 @@
   <w:abstractNum w:abstractNumId="0" w15:restartNumberingAfterBreak="0">
     <w:nsid w:val="368C4672"/>
     <w:multiLevelType w:val="multilevel"/>
-    <w:tmpl w:val="723CEFAA"/>
+    <w:tmpl w:val="79704A86"/>
     <w:lvl w:ilvl="0">
       <w:start w:val="1"/>
       <w:numFmt w:val="decimal"/>
@@ -1478,8 +1750,8 @@
     </w:lvl>
     <w:lvl w:ilvl="1">
       <w:start w:val="1"/>
-      <w:numFmt w:val="lowerLetter"/>
-      <w:lvlText w:val="%2."/>
+      <w:numFmt w:val="decimal"/>
+      <w:lvlText w:val="%2)"/>
       <w:lvlJc w:val="left"/>
       <w:pPr>
         <w:ind w:left="2149" w:hanging="360"/>
@@ -1663,6 +1935,119 @@
     </w:lvl>
   </w:abstractNum>
   <w:abstractNum w:abstractNumId="2" w15:restartNumberingAfterBreak="0">
+    <w:nsid w:val="49D1161A"/>
+    <w:multiLevelType w:val="hybridMultilevel"/>
+    <w:tmpl w:val="343EBA2E"/>
+    <w:lvl w:ilvl="0" w:tplc="04190001">
+      <w:start w:val="1"/>
+      <w:numFmt w:val="bullet"/>
+      <w:lvlText w:val=""/>
+      <w:lvlJc w:val="left"/>
+      <w:pPr>
+        <w:ind w:left="1429" w:hanging="360"/>
+      </w:pPr>
+      <w:rPr>
+        <w:rFonts w:ascii="Symbol" w:hAnsi="Symbol" w:hint="default"/>
+      </w:rPr>
+    </w:lvl>
+    <w:lvl w:ilvl="1" w:tplc="04190003" w:tentative="1">
+      <w:start w:val="1"/>
+      <w:numFmt w:val="bullet"/>
+      <w:lvlText w:val="o"/>
+      <w:lvlJc w:val="left"/>
+      <w:pPr>
+        <w:ind w:left="2149" w:hanging="360"/>
+      </w:pPr>
+      <w:rPr>
+        <w:rFonts w:ascii="Courier New" w:hAnsi="Courier New" w:cs="Courier New" w:hint="default"/>
+      </w:rPr>
+    </w:lvl>
+    <w:lvl w:ilvl="2" w:tplc="04190005" w:tentative="1">
+      <w:start w:val="1"/>
+      <w:numFmt w:val="bullet"/>
+      <w:lvlText w:val=""/>
+      <w:lvlJc w:val="left"/>
+      <w:pPr>
+        <w:ind w:left="2869" w:hanging="360"/>
+      </w:pPr>
+      <w:rPr>
+        <w:rFonts w:ascii="Wingdings" w:hAnsi="Wingdings" w:hint="default"/>
+      </w:rPr>
+    </w:lvl>
+    <w:lvl w:ilvl="3" w:tplc="04190001" w:tentative="1">
+      <w:start w:val="1"/>
+      <w:numFmt w:val="bullet"/>
+      <w:lvlText w:val=""/>
+      <w:lvlJc w:val="left"/>
+      <w:pPr>
+        <w:ind w:left="3589" w:hanging="360"/>
+      </w:pPr>
+      <w:rPr>
+        <w:rFonts w:ascii="Symbol" w:hAnsi="Symbol" w:hint="default"/>
+      </w:rPr>
+    </w:lvl>
+    <w:lvl w:ilvl="4" w:tplc="04190003" w:tentative="1">
+      <w:start w:val="1"/>
+      <w:numFmt w:val="bullet"/>
+      <w:lvlText w:val="o"/>
+      <w:lvlJc w:val="left"/>
+      <w:pPr>
+        <w:ind w:left="4309" w:hanging="360"/>
+      </w:pPr>
+      <w:rPr>
+        <w:rFonts w:ascii="Courier New" w:hAnsi="Courier New" w:cs="Courier New" w:hint="default"/>
+      </w:rPr>
+    </w:lvl>
+    <w:lvl w:ilvl="5" w:tplc="04190005" w:tentative="1">
+      <w:start w:val="1"/>
+      <w:numFmt w:val="bullet"/>
+      <w:lvlText w:val=""/>
+      <w:lvlJc w:val="left"/>
+      <w:pPr>
+        <w:ind w:left="5029" w:hanging="360"/>
+      </w:pPr>
+      <w:rPr>
+        <w:rFonts w:ascii="Wingdings" w:hAnsi="Wingdings" w:hint="default"/>
+      </w:rPr>
+    </w:lvl>
+    <w:lvl w:ilvl="6" w:tplc="04190001" w:tentative="1">
+      <w:start w:val="1"/>
+      <w:numFmt w:val="bullet"/>
+      <w:lvlText w:val=""/>
+      <w:lvlJc w:val="left"/>
+      <w:pPr>
+        <w:ind w:left="5749" w:hanging="360"/>
+      </w:pPr>
+      <w:rPr>
+        <w:rFonts w:ascii="Symbol" w:hAnsi="Symbol" w:hint="default"/>
+      </w:rPr>
+    </w:lvl>
+    <w:lvl w:ilvl="7" w:tplc="04190003" w:tentative="1">
+      <w:start w:val="1"/>
+      <w:numFmt w:val="bullet"/>
+      <w:lvlText w:val="o"/>
+      <w:lvlJc w:val="left"/>
+      <w:pPr>
+        <w:ind w:left="6469" w:hanging="360"/>
+      </w:pPr>
+      <w:rPr>
+        <w:rFonts w:ascii="Courier New" w:hAnsi="Courier New" w:cs="Courier New" w:hint="default"/>
+      </w:rPr>
+    </w:lvl>
+    <w:lvl w:ilvl="8" w:tplc="04190005" w:tentative="1">
+      <w:start w:val="1"/>
+      <w:numFmt w:val="bullet"/>
+      <w:lvlText w:val=""/>
+      <w:lvlJc w:val="left"/>
+      <w:pPr>
+        <w:ind w:left="7189" w:hanging="360"/>
+      </w:pPr>
+      <w:rPr>
+        <w:rFonts w:ascii="Wingdings" w:hAnsi="Wingdings" w:hint="default"/>
+      </w:rPr>
+    </w:lvl>
+  </w:abstractNum>
+  <w:abstractNum w:abstractNumId="3" w15:restartNumberingAfterBreak="0">
     <w:nsid w:val="713C4F8A"/>
     <w:multiLevelType w:val="multilevel"/>
     <w:tmpl w:val="2BA83E6E"/>
@@ -1775,7 +2160,7 @@
       </w:rPr>
     </w:lvl>
   </w:abstractNum>
-  <w:abstractNum w:abstractNumId="3" w15:restartNumberingAfterBreak="0">
+  <w:abstractNum w:abstractNumId="4" w15:restartNumberingAfterBreak="0">
     <w:nsid w:val="785F1AAD"/>
     <w:multiLevelType w:val="multilevel"/>
     <w:tmpl w:val="14521610"/>
@@ -1865,13 +2250,16 @@
     <w:abstractNumId w:val="0"/>
   </w:num>
   <w:num w:numId="2">
-    <w:abstractNumId w:val="3"/>
+    <w:abstractNumId w:val="4"/>
   </w:num>
   <w:num w:numId="3">
-    <w:abstractNumId w:val="2"/>
+    <w:abstractNumId w:val="3"/>
   </w:num>
   <w:num w:numId="4">
     <w:abstractNumId w:val="1"/>
+  </w:num>
+  <w:num w:numId="5">
+    <w:abstractNumId w:val="2"/>
   </w:num>
 </w:numbering>
 </file>
@@ -2519,6 +2907,8 @@
     <w:basedOn w:val="10"/>
     <w:next w:val="a"/>
     <w:link w:val="a4"/>
+    <w:uiPriority w:val="39"/>
+    <w:qFormat/>
     <w:pPr>
       <w:jc w:val="left"/>
       <w:outlineLvl w:val="8"/>
@@ -2594,6 +2984,7 @@
     <w:name w:val="Hyperlink"/>
     <w:basedOn w:val="a0"/>
     <w:link w:val="12"/>
+    <w:uiPriority w:val="99"/>
     <w:rPr>
       <w:color w:val="0563C1" w:themeColor="hyperlink"/>
       <w:u w:val="single"/>
@@ -2701,7 +3092,6 @@
   </w:style>
   <w:style w:type="paragraph" w:customStyle="1" w:styleId="13">
     <w:name w:val="Основной шрифт абзаца1"/>
-    <w:link w:val="8"/>
   </w:style>
   <w:style w:type="paragraph" w:styleId="8">
     <w:name w:val="toc 8"/>
@@ -3077,4 +3467,16 @@
   <a:objectDefaults/>
   <a:extraClrSchemeLst/>
 </a:theme>
+</file>
+
+<file path=customXml/item1.xml><?xml version="1.0" encoding="utf-8"?>
+<b:Sources xmlns:b="http://schemas.openxmlformats.org/officeDocument/2006/bibliography" xmlns="http://schemas.openxmlformats.org/officeDocument/2006/bibliography" SelectedStyle="\APASixthEditionOfficeOnline.xsl" StyleName="APA" Version="6"/>
+</file>
+
+<file path=customXml/itemProps1.xml><?xml version="1.0" encoding="utf-8"?>
+<ds:datastoreItem xmlns:ds="http://schemas.openxmlformats.org/officeDocument/2006/customXml" ds:itemID="{6C9B8E3D-8E76-4F1D-93E8-B3D80975718B}">
+  <ds:schemaRefs>
+    <ds:schemaRef ds:uri="http://schemas.openxmlformats.org/officeDocument/2006/bibliography"/>
+  </ds:schemaRefs>
+</ds:datastoreItem>
 </file>
</xml_diff>